<commit_message>
Lista 1 - revamp
</commit_message>
<xml_diff>
--- a/Laboratorium/docx/1. ERD oraz ORMy.docx
+++ b/Laboratorium/docx/1. ERD oraz ORMy.docx
@@ -122,13 +122,131 @@
           <w:r>
             <w:fldChar w:fldCharType="separate"/>
           </w:r>
-          <w:hyperlink w:anchor="_Toc508095055" w:history="1">
+          <w:bookmarkStart w:id="0" w:name="_GoBack"/>
+          <w:bookmarkEnd w:id="0"/>
+          <w:r>
+            <w:rPr>
+              <w:rStyle w:val="Hipercze"/>
+              <w:noProof/>
+            </w:rPr>
+            <w:fldChar w:fldCharType="begin"/>
+          </w:r>
+          <w:r>
+            <w:rPr>
+              <w:rStyle w:val="Hipercze"/>
+              <w:noProof/>
+            </w:rPr>
+            <w:instrText xml:space="preserve"> </w:instrText>
+          </w:r>
+          <w:r>
+            <w:rPr>
+              <w:noProof/>
+            </w:rPr>
+            <w:instrText>HYPERLINK \l "_Toc508104715"</w:instrText>
+          </w:r>
+          <w:r>
+            <w:rPr>
+              <w:rStyle w:val="Hipercze"/>
+              <w:noProof/>
+            </w:rPr>
+            <w:instrText xml:space="preserve"> </w:instrText>
+          </w:r>
+          <w:r>
+            <w:rPr>
+              <w:rStyle w:val="Hipercze"/>
+              <w:noProof/>
+            </w:rPr>
+          </w:r>
+          <w:r>
+            <w:rPr>
+              <w:rStyle w:val="Hipercze"/>
+              <w:noProof/>
+            </w:rPr>
+            <w:fldChar w:fldCharType="separate"/>
+          </w:r>
+          <w:r>
+            <w:rPr>
+              <w:rStyle w:val="Hipercze"/>
+              <w:noProof/>
+            </w:rPr>
+            <w:t>1. Zanim zaczniemy</w:t>
+          </w:r>
+          <w:r>
+            <w:rPr>
+              <w:noProof/>
+              <w:webHidden/>
+            </w:rPr>
+            <w:tab/>
+          </w:r>
+          <w:r>
+            <w:rPr>
+              <w:noProof/>
+              <w:webHidden/>
+            </w:rPr>
+            <w:fldChar w:fldCharType="begin"/>
+          </w:r>
+          <w:r>
+            <w:rPr>
+              <w:noProof/>
+              <w:webHidden/>
+            </w:rPr>
+            <w:instrText xml:space="preserve"> PAGEREF _Toc508104715 \h </w:instrText>
+          </w:r>
+          <w:r>
+            <w:rPr>
+              <w:noProof/>
+              <w:webHidden/>
+            </w:rPr>
+          </w:r>
+          <w:r>
+            <w:rPr>
+              <w:noProof/>
+              <w:webHidden/>
+            </w:rPr>
+            <w:fldChar w:fldCharType="separate"/>
+          </w:r>
+          <w:r>
+            <w:rPr>
+              <w:noProof/>
+              <w:webHidden/>
+            </w:rPr>
+            <w:t>3</w:t>
+          </w:r>
+          <w:r>
+            <w:rPr>
+              <w:noProof/>
+              <w:webHidden/>
+            </w:rPr>
+            <w:fldChar w:fldCharType="end"/>
+          </w:r>
+          <w:r>
+            <w:rPr>
+              <w:rStyle w:val="Hipercze"/>
+              <w:noProof/>
+            </w:rPr>
+            <w:fldChar w:fldCharType="end"/>
+          </w:r>
+        </w:p>
+        <w:p>
+          <w:pPr>
+            <w:pStyle w:val="Spistreci1"/>
+            <w:tabs>
+              <w:tab w:val="right" w:leader="dot" w:pos="9062"/>
+            </w:tabs>
+            <w:rPr>
+              <w:noProof/>
+              <w:sz w:val="22"/>
+              <w:szCs w:val="22"/>
+              <w:lang w:val="en-US"/>
+            </w:rPr>
+          </w:pPr>
+          <w:hyperlink w:anchor="_Toc508104716" w:history="1">
             <w:r>
               <w:rPr>
                 <w:rStyle w:val="Hipercze"/>
                 <w:noProof/>
               </w:rPr>
-              <w:t>1. Zanim zaczniemy</w:t>
+              <w:t>2. (8 pkt) ERD</w:t>
             </w:r>
             <w:r>
               <w:rPr>
@@ -149,7 +267,7 @@
                 <w:noProof/>
                 <w:webHidden/>
               </w:rPr>
-              <w:instrText xml:space="preserve"> PAGEREF _Toc508095055 \h </w:instrText>
+              <w:instrText xml:space="preserve"> PAGEREF _Toc508104716 \h </w:instrText>
             </w:r>
             <w:r>
               <w:rPr>
@@ -169,7 +287,7 @@
                 <w:noProof/>
                 <w:webHidden/>
               </w:rPr>
-              <w:t>3</w:t>
+              <w:t>4</w:t>
             </w:r>
             <w:r>
               <w:rPr>
@@ -193,13 +311,13 @@
               <w:lang w:val="en-US"/>
             </w:rPr>
           </w:pPr>
-          <w:hyperlink w:anchor="_Toc508095056" w:history="1">
+          <w:hyperlink w:anchor="_Toc508104717" w:history="1">
             <w:r>
               <w:rPr>
                 <w:rStyle w:val="Hipercze"/>
                 <w:noProof/>
               </w:rPr>
-              <w:t>2. (7 pkt) ERD</w:t>
+              <w:t>3. (4 pkt) ORM’y</w:t>
             </w:r>
             <w:r>
               <w:rPr>
@@ -220,7 +338,7 @@
                 <w:noProof/>
                 <w:webHidden/>
               </w:rPr>
-              <w:instrText xml:space="preserve"> PAGEREF _Toc508095056 \h </w:instrText>
+              <w:instrText xml:space="preserve"> PAGEREF _Toc508104717 \h </w:instrText>
             </w:r>
             <w:r>
               <w:rPr>
@@ -240,7 +358,7 @@
                 <w:noProof/>
                 <w:webHidden/>
               </w:rPr>
-              <w:t>4</w:t>
+              <w:t>6</w:t>
             </w:r>
             <w:r>
               <w:rPr>
@@ -253,24 +371,21 @@
         </w:p>
         <w:p>
           <w:pPr>
-            <w:pStyle w:val="Spistreci1"/>
+            <w:pStyle w:val="Spistreci2"/>
             <w:tabs>
               <w:tab w:val="right" w:leader="dot" w:pos="9062"/>
             </w:tabs>
             <w:rPr>
               <w:noProof/>
-              <w:sz w:val="22"/>
-              <w:szCs w:val="22"/>
-              <w:lang w:val="en-US"/>
             </w:rPr>
           </w:pPr>
-          <w:hyperlink w:anchor="_Toc508095057" w:history="1">
+          <w:hyperlink w:anchor="_Toc508104718" w:history="1">
             <w:r>
               <w:rPr>
                 <w:rStyle w:val="Hipercze"/>
                 <w:noProof/>
               </w:rPr>
-              <w:t>3. (5 pkt) ORM’y</w:t>
+              <w:t>Słowo wstępu:</w:t>
             </w:r>
             <w:r>
               <w:rPr>
@@ -291,7 +406,7 @@
                 <w:noProof/>
                 <w:webHidden/>
               </w:rPr>
-              <w:instrText xml:space="preserve"> PAGEREF _Toc508095057 \h </w:instrText>
+              <w:instrText xml:space="preserve"> PAGEREF _Toc508104718 \h </w:instrText>
             </w:r>
             <w:r>
               <w:rPr>
@@ -312,6 +427,278 @@
                 <w:webHidden/>
               </w:rPr>
               <w:t>6</w:t>
+            </w:r>
+            <w:r>
+              <w:rPr>
+                <w:noProof/>
+                <w:webHidden/>
+              </w:rPr>
+              <w:fldChar w:fldCharType="end"/>
+            </w:r>
+          </w:hyperlink>
+        </w:p>
+        <w:p>
+          <w:pPr>
+            <w:pStyle w:val="Spistreci2"/>
+            <w:tabs>
+              <w:tab w:val="right" w:leader="dot" w:pos="9062"/>
+            </w:tabs>
+            <w:rPr>
+              <w:noProof/>
+            </w:rPr>
+          </w:pPr>
+          <w:hyperlink w:anchor="_Toc508104719" w:history="1">
+            <w:r>
+              <w:rPr>
+                <w:rStyle w:val="Hipercze"/>
+                <w:noProof/>
+              </w:rPr>
+              <w:t>Projekt pomocniczy</w:t>
+            </w:r>
+            <w:r>
+              <w:rPr>
+                <w:noProof/>
+                <w:webHidden/>
+              </w:rPr>
+              <w:tab/>
+            </w:r>
+            <w:r>
+              <w:rPr>
+                <w:noProof/>
+                <w:webHidden/>
+              </w:rPr>
+              <w:fldChar w:fldCharType="begin"/>
+            </w:r>
+            <w:r>
+              <w:rPr>
+                <w:noProof/>
+                <w:webHidden/>
+              </w:rPr>
+              <w:instrText xml:space="preserve"> PAGEREF _Toc508104719 \h </w:instrText>
+            </w:r>
+            <w:r>
+              <w:rPr>
+                <w:noProof/>
+                <w:webHidden/>
+              </w:rPr>
+            </w:r>
+            <w:r>
+              <w:rPr>
+                <w:noProof/>
+                <w:webHidden/>
+              </w:rPr>
+              <w:fldChar w:fldCharType="separate"/>
+            </w:r>
+            <w:r>
+              <w:rPr>
+                <w:noProof/>
+                <w:webHidden/>
+              </w:rPr>
+              <w:t>6</w:t>
+            </w:r>
+            <w:r>
+              <w:rPr>
+                <w:noProof/>
+                <w:webHidden/>
+              </w:rPr>
+              <w:fldChar w:fldCharType="end"/>
+            </w:r>
+          </w:hyperlink>
+        </w:p>
+        <w:p>
+          <w:pPr>
+            <w:pStyle w:val="Spistreci2"/>
+            <w:tabs>
+              <w:tab w:val="right" w:leader="dot" w:pos="9062"/>
+            </w:tabs>
+            <w:rPr>
+              <w:noProof/>
+            </w:rPr>
+          </w:pPr>
+          <w:hyperlink w:anchor="_Toc508104720" w:history="1">
+            <w:r>
+              <w:rPr>
+                <w:rStyle w:val="Hipercze"/>
+                <w:noProof/>
+              </w:rPr>
+              <w:t>Jak zrobić to samo od zera</w:t>
+            </w:r>
+            <w:r>
+              <w:rPr>
+                <w:noProof/>
+                <w:webHidden/>
+              </w:rPr>
+              <w:tab/>
+            </w:r>
+            <w:r>
+              <w:rPr>
+                <w:noProof/>
+                <w:webHidden/>
+              </w:rPr>
+              <w:fldChar w:fldCharType="begin"/>
+            </w:r>
+            <w:r>
+              <w:rPr>
+                <w:noProof/>
+                <w:webHidden/>
+              </w:rPr>
+              <w:instrText xml:space="preserve"> PAGEREF _Toc508104720 \h </w:instrText>
+            </w:r>
+            <w:r>
+              <w:rPr>
+                <w:noProof/>
+                <w:webHidden/>
+              </w:rPr>
+            </w:r>
+            <w:r>
+              <w:rPr>
+                <w:noProof/>
+                <w:webHidden/>
+              </w:rPr>
+              <w:fldChar w:fldCharType="separate"/>
+            </w:r>
+            <w:r>
+              <w:rPr>
+                <w:noProof/>
+                <w:webHidden/>
+              </w:rPr>
+              <w:t>8</w:t>
+            </w:r>
+            <w:r>
+              <w:rPr>
+                <w:noProof/>
+                <w:webHidden/>
+              </w:rPr>
+              <w:fldChar w:fldCharType="end"/>
+            </w:r>
+          </w:hyperlink>
+        </w:p>
+        <w:p>
+          <w:pPr>
+            <w:pStyle w:val="Spistreci2"/>
+            <w:tabs>
+              <w:tab w:val="right" w:leader="dot" w:pos="9062"/>
+            </w:tabs>
+            <w:rPr>
+              <w:noProof/>
+            </w:rPr>
+          </w:pPr>
+          <w:hyperlink w:anchor="_Toc508104721" w:history="1">
+            <w:r>
+              <w:rPr>
+                <w:rStyle w:val="Hipercze"/>
+                <w:noProof/>
+              </w:rPr>
+              <w:t>Klasy modelu</w:t>
+            </w:r>
+            <w:r>
+              <w:rPr>
+                <w:noProof/>
+                <w:webHidden/>
+              </w:rPr>
+              <w:tab/>
+            </w:r>
+            <w:r>
+              <w:rPr>
+                <w:noProof/>
+                <w:webHidden/>
+              </w:rPr>
+              <w:fldChar w:fldCharType="begin"/>
+            </w:r>
+            <w:r>
+              <w:rPr>
+                <w:noProof/>
+                <w:webHidden/>
+              </w:rPr>
+              <w:instrText xml:space="preserve"> PAGEREF _Toc508104721 \h </w:instrText>
+            </w:r>
+            <w:r>
+              <w:rPr>
+                <w:noProof/>
+                <w:webHidden/>
+              </w:rPr>
+            </w:r>
+            <w:r>
+              <w:rPr>
+                <w:noProof/>
+                <w:webHidden/>
+              </w:rPr>
+              <w:fldChar w:fldCharType="separate"/>
+            </w:r>
+            <w:r>
+              <w:rPr>
+                <w:noProof/>
+                <w:webHidden/>
+              </w:rPr>
+              <w:t>9</w:t>
+            </w:r>
+            <w:r>
+              <w:rPr>
+                <w:noProof/>
+                <w:webHidden/>
+              </w:rPr>
+              <w:fldChar w:fldCharType="end"/>
+            </w:r>
+          </w:hyperlink>
+        </w:p>
+        <w:p>
+          <w:pPr>
+            <w:pStyle w:val="Spistreci2"/>
+            <w:tabs>
+              <w:tab w:val="right" w:leader="dot" w:pos="9062"/>
+            </w:tabs>
+            <w:rPr>
+              <w:noProof/>
+            </w:rPr>
+          </w:pPr>
+          <w:hyperlink w:anchor="_Toc508104722" w:history="1">
+            <w:r>
+              <w:rPr>
+                <w:rStyle w:val="Hipercze"/>
+                <w:noProof/>
+              </w:rPr>
+              <w:t>Zadanie (tu jest 4 pkt)</w:t>
+            </w:r>
+            <w:r>
+              <w:rPr>
+                <w:noProof/>
+                <w:webHidden/>
+              </w:rPr>
+              <w:tab/>
+            </w:r>
+            <w:r>
+              <w:rPr>
+                <w:noProof/>
+                <w:webHidden/>
+              </w:rPr>
+              <w:fldChar w:fldCharType="begin"/>
+            </w:r>
+            <w:r>
+              <w:rPr>
+                <w:noProof/>
+                <w:webHidden/>
+              </w:rPr>
+              <w:instrText xml:space="preserve"> PAGEREF _Toc508104722 \h </w:instrText>
+            </w:r>
+            <w:r>
+              <w:rPr>
+                <w:noProof/>
+                <w:webHidden/>
+              </w:rPr>
+            </w:r>
+            <w:r>
+              <w:rPr>
+                <w:noProof/>
+                <w:webHidden/>
+              </w:rPr>
+              <w:fldChar w:fldCharType="separate"/>
+            </w:r>
+            <w:r>
+              <w:rPr>
+                <w:noProof/>
+                <w:webHidden/>
+              </w:rPr>
+              <w:t>9</w:t>
             </w:r>
             <w:r>
               <w:rPr>
@@ -342,7 +729,7 @@
       <w:pPr>
         <w:pStyle w:val="Nagwek1"/>
       </w:pPr>
-      <w:bookmarkStart w:id="0" w:name="_Toc508095055"/>
+      <w:bookmarkStart w:id="1" w:name="_Toc508104715"/>
       <w:r>
         <w:lastRenderedPageBreak/>
         <w:t>1.</w:t>
@@ -353,7 +740,7 @@
       <w:r>
         <w:t>Zanim zaczniemy</w:t>
       </w:r>
-      <w:bookmarkEnd w:id="0"/>
+      <w:bookmarkEnd w:id="1"/>
     </w:p>
     <w:p>
       <w:pPr>
@@ -809,7 +1196,7 @@
       <w:pPr>
         <w:pStyle w:val="Nagwek1"/>
       </w:pPr>
-      <w:bookmarkStart w:id="1" w:name="_Toc508095056"/>
+      <w:bookmarkStart w:id="2" w:name="_Toc508104716"/>
       <w:r>
         <w:lastRenderedPageBreak/>
         <w:t xml:space="preserve">2. </w:t>
@@ -832,7 +1219,7 @@
       <w:r>
         <w:t>ERD</w:t>
       </w:r>
-      <w:bookmarkEnd w:id="1"/>
+      <w:bookmarkEnd w:id="2"/>
     </w:p>
     <w:p>
       <w:pPr>
@@ -1388,7 +1775,7 @@
       <w:pPr>
         <w:pStyle w:val="Nagwek1"/>
       </w:pPr>
-      <w:bookmarkStart w:id="2" w:name="_Toc508095057"/>
+      <w:bookmarkStart w:id="3" w:name="_Toc508104717"/>
       <w:r>
         <w:lastRenderedPageBreak/>
         <w:t xml:space="preserve">3. </w:t>
@@ -1406,16 +1793,18 @@
       <w:r>
         <w:t>ORM’y</w:t>
       </w:r>
-      <w:bookmarkEnd w:id="2"/>
+      <w:bookmarkEnd w:id="3"/>
       <w:proofErr w:type="spellEnd"/>
     </w:p>
     <w:p>
       <w:pPr>
         <w:pStyle w:val="Nagwek2"/>
       </w:pPr>
+      <w:bookmarkStart w:id="4" w:name="_Toc508104718"/>
       <w:r>
         <w:t>Słowo wstępu:</w:t>
       </w:r>
+      <w:bookmarkEnd w:id="4"/>
     </w:p>
     <w:p>
       <w:r>
@@ -1670,9 +2059,11 @@
       <w:pPr>
         <w:pStyle w:val="Nagwek2"/>
       </w:pPr>
+      <w:bookmarkStart w:id="5" w:name="_Toc508104719"/>
       <w:r>
         <w:t>Projekt pomocniczy</w:t>
       </w:r>
+      <w:bookmarkEnd w:id="5"/>
     </w:p>
     <w:p>
       <w:pPr>
@@ -2285,10 +2676,7 @@
       </w:r>
       <w:proofErr w:type="spellEnd"/>
       <w:r>
-        <w:t xml:space="preserve"> wyświetl</w:t>
-      </w:r>
-      <w:r>
-        <w:t>ą nam się definicje tabel</w:t>
+        <w:t xml:space="preserve"> wyświetlą nam się definicje tabel</w:t>
       </w:r>
       <w:r>
         <w:t>, można sprawdzić czy ORM nie zrobił czegoś podejrzanego.</w:t>
@@ -2679,6 +3067,7 @@
       <w:pPr>
         <w:pStyle w:val="Nagwek2"/>
       </w:pPr>
+      <w:bookmarkStart w:id="6" w:name="_Toc508104720"/>
       <w:r>
         <w:lastRenderedPageBreak/>
         <w:t xml:space="preserve">Jak zrobić </w:t>
@@ -2689,6 +3078,7 @@
       <w:r>
         <w:t>od zera</w:t>
       </w:r>
+      <w:bookmarkEnd w:id="6"/>
     </w:p>
     <w:p>
       <w:r>
@@ -2956,13 +3346,7 @@
         <w:rPr>
           <w:lang w:val="en-US"/>
         </w:rPr>
-        <w:t xml:space="preserve">ager -&gt; </w:t>
-      </w:r>
-      <w:r>
-        <w:rPr>
-          <w:lang w:val="en-US"/>
-        </w:rPr>
-        <w:t>Manage NuGet Packages for Solution</w:t>
+        <w:t>ager -&gt; Manage NuGet Packages for Solution</w:t>
       </w:r>
     </w:p>
     <w:p>
@@ -3504,10 +3888,12 @@
       <w:pPr>
         <w:pStyle w:val="Nagwek2"/>
       </w:pPr>
+      <w:bookmarkStart w:id="7" w:name="_Toc508104721"/>
       <w:r>
         <w:lastRenderedPageBreak/>
         <w:t>Klasy modelu</w:t>
       </w:r>
+      <w:bookmarkEnd w:id="7"/>
     </w:p>
     <w:p>
       <w:pPr>
@@ -3587,9 +3973,11 @@
       <w:pPr>
         <w:pStyle w:val="Nagwek2"/>
       </w:pPr>
+      <w:bookmarkStart w:id="8" w:name="_Toc508104722"/>
       <w:r>
         <w:t>Zadanie (tu jest 4 pkt)</w:t>
       </w:r>
+      <w:bookmarkEnd w:id="8"/>
     </w:p>
     <w:p>
       <w:pPr>
@@ -3614,8 +4002,6 @@
       <w:pPr>
         <w:jc w:val="both"/>
       </w:pPr>
-      <w:bookmarkStart w:id="3" w:name="_GoBack"/>
-      <w:bookmarkEnd w:id="3"/>
       <w:r>
         <w:t>Chodzi o implementację tej sytuacji ERD:</w:t>
       </w:r>
@@ -3738,13 +4124,7 @@
         <w:jc w:val="both"/>
       </w:pPr>
       <w:r>
-        <w:t>(</w:t>
-      </w:r>
-      <w:r>
-        <w:t>1</w:t>
-      </w:r>
-      <w:r>
-        <w:t xml:space="preserve"> pkt) </w:t>
+        <w:t xml:space="preserve">(1 pkt) </w:t>
       </w:r>
       <w:r>
         <w:t>Każdemu rekordowi przyporządkowuje inny byt (np. samochodowi przyporządkuje jeden kolor)</w:t>
@@ -7746,6 +8126,19 @@
     <w:basedOn w:val="Domylnaczcionkaakapitu"/>
     <w:rsid w:val="00377D2A"/>
   </w:style>
+  <w:style w:type="paragraph" w:styleId="Spistreci2">
+    <w:name w:val="toc 2"/>
+    <w:basedOn w:val="Normalny"/>
+    <w:next w:val="Normalny"/>
+    <w:autoRedefine/>
+    <w:uiPriority w:val="39"/>
+    <w:unhideWhenUsed/>
+    <w:rsid w:val="00063C0A"/>
+    <w:pPr>
+      <w:spacing w:after="100"/>
+      <w:ind w:left="200"/>
+    </w:pPr>
+  </w:style>
 </w:styles>
 </file>
 
@@ -8049,7 +8442,7 @@
 </file>
 
 <file path=customXml/itemProps1.xml><?xml version="1.0" encoding="utf-8"?>
-<ds:datastoreItem xmlns:ds="http://schemas.openxmlformats.org/officeDocument/2006/customXml" ds:itemID="{077E77DE-0DFB-4D57-BDFB-77AA35E120E2}">
+<ds:datastoreItem xmlns:ds="http://schemas.openxmlformats.org/officeDocument/2006/customXml" ds:itemID="{57919D12-8917-433B-94DA-2D44F11E4C91}">
   <ds:schemaRefs>
     <ds:schemaRef ds:uri="http://schemas.openxmlformats.org/officeDocument/2006/bibliography"/>
   </ds:schemaRefs>

</xml_diff>